<commit_message>
version 1 of the online javascript simulator prototype.
- User interface operational.
- Requires backend file and simulator classes.
</commit_message>
<xml_diff>
--- a/FOSSA Documents/FOSSA_Notes.docx
+++ b/FOSSA Documents/FOSSA_Notes.docx
@@ -131,7 +131,7 @@
     </w:p>
     <w:p/>
     <w:p>
-      <w:hyperlink r:id="rId4" w:history="1">
+      <w:hyperlink r:id="rId5" w:history="1">
         <w:r>
           <w:rPr>
             <w:rStyle w:val="Hyperlink"/>
@@ -281,8 +281,145 @@
       <w:r>
         <w:t>I have some contacts here and we could probably find some investors in exchange for utility tokens</w:t>
       </w:r>
+    </w:p>
+    <w:p/>
+    <w:p>
+      <w:r>
+        <w:t>02/08/2018</w:t>
+      </w:r>
+    </w:p>
+    <w:p>
+      <w:r>
+        <w:t>Legislation links</w:t>
+      </w:r>
+    </w:p>
+    <w:p>
+      <w:pPr>
+        <w:pStyle w:val="ListParagraph"/>
+        <w:numPr>
+          <w:ilvl w:val="0"/>
+          <w:numId w:val="1"/>
+        </w:numPr>
+      </w:pPr>
+      <w:hyperlink r:id="rId6" w:history="1">
+        <w:r>
+          <w:rPr>
+            <w:rStyle w:val="Hyperlink"/>
+          </w:rPr>
+          <w:t>https://www.amsat-ea.org/easat-2/</w:t>
+        </w:r>
+      </w:hyperlink>
+    </w:p>
+    <w:p>
+      <w:pPr>
+        <w:pStyle w:val="ListParagraph"/>
+        <w:numPr>
+          <w:ilvl w:val="0"/>
+          <w:numId w:val="1"/>
+        </w:numPr>
+      </w:pPr>
+      <w:hyperlink r:id="rId7" w:history="1">
+        <w:r>
+          <w:rPr>
+            <w:rStyle w:val="Hyperlink"/>
+          </w:rPr>
+          <w:t>https://pw-sat.pl/en/documentation/</w:t>
+        </w:r>
+      </w:hyperlink>
+    </w:p>
+    <w:p>
+      <w:pPr>
+        <w:pStyle w:val="ListParagraph"/>
+        <w:numPr>
+          <w:ilvl w:val="0"/>
+          <w:numId w:val="1"/>
+        </w:numPr>
+      </w:pPr>
+      <w:hyperlink r:id="rId8" w:history="1">
+        <w:r>
+          <w:rPr>
+            <w:rStyle w:val="Hyperlink"/>
+          </w:rPr>
+          <w:t>http://www.iaru.org/uploads/1/3/0/7/13073366/controllingsatellites_v27.pdf</w:t>
+        </w:r>
+      </w:hyperlink>
+      <w:r>
+        <w:t xml:space="preserve"> - space transmitters dc</w:t>
+      </w:r>
+    </w:p>
+    <w:p>
+      <w:pPr>
+        <w:pStyle w:val="ListParagraph"/>
+        <w:numPr>
+          <w:ilvl w:val="0"/>
+          <w:numId w:val="1"/>
+        </w:numPr>
+      </w:pPr>
+      <w:hyperlink r:id="rId9" w:history="1">
+        <w:r>
+          <w:rPr>
+            <w:rStyle w:val="Hyperlink"/>
+          </w:rPr>
+          <w:t>http://www.iaru.org/amateur-radio-satellite-frequency-coordination.html</w:t>
+        </w:r>
+      </w:hyperlink>
+      <w:r>
+        <w:t xml:space="preserve"> - transmission frequency coordination</w:t>
+      </w:r>
+    </w:p>
+    <w:p>
+      <w:pPr>
+        <w:pStyle w:val="ListParagraph"/>
+        <w:numPr>
+          <w:ilvl w:val="0"/>
+          <w:numId w:val="1"/>
+        </w:numPr>
+      </w:pPr>
+      <w:hyperlink r:id="rId10" w:history="1">
+        <w:r>
+          <w:rPr>
+            <w:rStyle w:val="Hyperlink"/>
+          </w:rPr>
+          <w:t>https://www.itu.int/en/ITU-R/space/Pages/supportSmallSat.aspx</w:t>
+        </w:r>
+      </w:hyperlink>
+      <w:r>
+        <w:t xml:space="preserve"> - regulations and requirements of small satellites.</w:t>
+      </w:r>
+    </w:p>
+    <w:p>
+      <w:pPr>
+        <w:pStyle w:val="ListParagraph"/>
+        <w:numPr>
+          <w:ilvl w:val="0"/>
+          <w:numId w:val="1"/>
+        </w:numPr>
+      </w:pPr>
+      <w:hyperlink r:id="rId11" w:history="1">
+        <w:r>
+          <w:rPr>
+            <w:rStyle w:val="Hyperlink"/>
+          </w:rPr>
+          <w:t>http://www.iaru.org/satellite.html</w:t>
+        </w:r>
+      </w:hyperlink>
+      <w:r>
+        <w:t xml:space="preserve"> IARU Adm</w:t>
+      </w:r>
       <w:bookmarkStart w:id="0" w:name="_GoBack"/>
       <w:bookmarkEnd w:id="0"/>
+      <w:r>
+        <w:t>in council employees</w:t>
+      </w:r>
+    </w:p>
+    <w:p>
+      <w:pPr>
+        <w:pStyle w:val="ListParagraph"/>
+        <w:numPr>
+          <w:ilvl w:val="0"/>
+          <w:numId w:val="1"/>
+        </w:numPr>
+      </w:pPr>
     </w:p>
     <w:sectPr>
       <w:pgSz w:w="11906" w:h="16838"/>
@@ -292,6 +429,127 @@
     </w:sectPr>
   </w:body>
 </w:document>
+</file>
+
+<file path=word/numbering.xml><?xml version="1.0" encoding="utf-8"?>
+<w:numbering xmlns:wpc="http://schemas.microsoft.com/office/word/2010/wordprocessingCanvas" xmlns:cx="http://schemas.microsoft.com/office/drawing/2014/chartex" xmlns:cx1="http://schemas.microsoft.com/office/drawing/2015/9/8/chartex" xmlns:cx2="http://schemas.microsoft.com/office/drawing/2015/10/21/chartex" xmlns:cx3="http://schemas.microsoft.com/office/drawing/2016/5/9/chartex" xmlns:cx4="http://schemas.microsoft.com/office/drawing/2016/5/10/chartex" xmlns:cx5="http://schemas.microsoft.com/office/drawing/2016/5/11/chartex" xmlns:cx6="http://schemas.microsoft.com/office/drawing/2016/5/12/chartex" xmlns:cx7="http://schemas.microsoft.com/office/drawing/2016/5/13/chartex" xmlns:cx8="http://schemas.microsoft.com/office/drawing/2016/5/14/chartex" xmlns:mc="http://schemas.openxmlformats.org/markup-compatibility/2006" xmlns:aink="http://schemas.microsoft.com/office/drawing/2016/ink" xmlns:am3d="http://schemas.microsoft.com/office/drawing/2017/model3d" xmlns:o="urn:schemas-microsoft-com:office:office" xmlns:r="http://schemas.openxmlformats.org/officeDocument/2006/relationships" xmlns:m="http://schemas.openxmlformats.org/officeDocument/2006/math" xmlns:v="urn:schemas-microsoft-com:vml" xmlns:wp14="http://schemas.microsoft.com/office/word/2010/wordprocessingDrawing" xmlns:wp="http://schemas.openxmlformats.org/drawingml/2006/wordprocessingDrawing" xmlns:w10="urn:schemas-microsoft-com:office:word" xmlns:w="http://schemas.openxmlformats.org/wordprocessingml/2006/main" xmlns:w14="http://schemas.microsoft.com/office/word/2010/wordml" xmlns:w15="http://schemas.microsoft.com/office/word/2012/wordml" xmlns:w16cid="http://schemas.microsoft.com/office/word/2016/wordml/cid" xmlns:w16se="http://schemas.microsoft.com/office/word/2015/wordml/symex" xmlns:wpg="http://schemas.microsoft.com/office/word/2010/wordprocessingGroup" xmlns:wpi="http://schemas.microsoft.com/office/word/2010/wordprocessingInk" xmlns:wne="http://schemas.microsoft.com/office/word/2006/wordml" xmlns:wps="http://schemas.microsoft.com/office/word/2010/wordprocessingShape" mc:Ignorable="w14 w15 w16se w16cid wp14">
+  <w:abstractNum w:abstractNumId="0" w15:restartNumberingAfterBreak="0">
+    <w:nsid w:val="23EE1A83"/>
+    <w:multiLevelType w:val="hybridMultilevel"/>
+    <w:tmpl w:val="A5E6F1E8"/>
+    <w:lvl w:ilvl="0" w:tplc="08090001">
+      <w:start w:val="1"/>
+      <w:numFmt w:val="bullet"/>
+      <w:lvlText w:val=""/>
+      <w:lvlJc w:val="left"/>
+      <w:pPr>
+        <w:ind w:left="720" w:hanging="360"/>
+      </w:pPr>
+      <w:rPr>
+        <w:rFonts w:ascii="Symbol" w:hAnsi="Symbol" w:hint="default"/>
+      </w:rPr>
+    </w:lvl>
+    <w:lvl w:ilvl="1" w:tplc="08090003" w:tentative="1">
+      <w:start w:val="1"/>
+      <w:numFmt w:val="bullet"/>
+      <w:lvlText w:val="o"/>
+      <w:lvlJc w:val="left"/>
+      <w:pPr>
+        <w:ind w:left="1440" w:hanging="360"/>
+      </w:pPr>
+      <w:rPr>
+        <w:rFonts w:ascii="Courier New" w:hAnsi="Courier New" w:cs="Courier New" w:hint="default"/>
+      </w:rPr>
+    </w:lvl>
+    <w:lvl w:ilvl="2" w:tplc="08090005" w:tentative="1">
+      <w:start w:val="1"/>
+      <w:numFmt w:val="bullet"/>
+      <w:lvlText w:val=""/>
+      <w:lvlJc w:val="left"/>
+      <w:pPr>
+        <w:ind w:left="2160" w:hanging="360"/>
+      </w:pPr>
+      <w:rPr>
+        <w:rFonts w:ascii="Wingdings" w:hAnsi="Wingdings" w:hint="default"/>
+      </w:rPr>
+    </w:lvl>
+    <w:lvl w:ilvl="3" w:tplc="08090001" w:tentative="1">
+      <w:start w:val="1"/>
+      <w:numFmt w:val="bullet"/>
+      <w:lvlText w:val=""/>
+      <w:lvlJc w:val="left"/>
+      <w:pPr>
+        <w:ind w:left="2880" w:hanging="360"/>
+      </w:pPr>
+      <w:rPr>
+        <w:rFonts w:ascii="Symbol" w:hAnsi="Symbol" w:hint="default"/>
+      </w:rPr>
+    </w:lvl>
+    <w:lvl w:ilvl="4" w:tplc="08090003" w:tentative="1">
+      <w:start w:val="1"/>
+      <w:numFmt w:val="bullet"/>
+      <w:lvlText w:val="o"/>
+      <w:lvlJc w:val="left"/>
+      <w:pPr>
+        <w:ind w:left="3600" w:hanging="360"/>
+      </w:pPr>
+      <w:rPr>
+        <w:rFonts w:ascii="Courier New" w:hAnsi="Courier New" w:cs="Courier New" w:hint="default"/>
+      </w:rPr>
+    </w:lvl>
+    <w:lvl w:ilvl="5" w:tplc="08090005" w:tentative="1">
+      <w:start w:val="1"/>
+      <w:numFmt w:val="bullet"/>
+      <w:lvlText w:val=""/>
+      <w:lvlJc w:val="left"/>
+      <w:pPr>
+        <w:ind w:left="4320" w:hanging="360"/>
+      </w:pPr>
+      <w:rPr>
+        <w:rFonts w:ascii="Wingdings" w:hAnsi="Wingdings" w:hint="default"/>
+      </w:rPr>
+    </w:lvl>
+    <w:lvl w:ilvl="6" w:tplc="08090001" w:tentative="1">
+      <w:start w:val="1"/>
+      <w:numFmt w:val="bullet"/>
+      <w:lvlText w:val=""/>
+      <w:lvlJc w:val="left"/>
+      <w:pPr>
+        <w:ind w:left="5040" w:hanging="360"/>
+      </w:pPr>
+      <w:rPr>
+        <w:rFonts w:ascii="Symbol" w:hAnsi="Symbol" w:hint="default"/>
+      </w:rPr>
+    </w:lvl>
+    <w:lvl w:ilvl="7" w:tplc="08090003" w:tentative="1">
+      <w:start w:val="1"/>
+      <w:numFmt w:val="bullet"/>
+      <w:lvlText w:val="o"/>
+      <w:lvlJc w:val="left"/>
+      <w:pPr>
+        <w:ind w:left="5760" w:hanging="360"/>
+      </w:pPr>
+      <w:rPr>
+        <w:rFonts w:ascii="Courier New" w:hAnsi="Courier New" w:cs="Courier New" w:hint="default"/>
+      </w:rPr>
+    </w:lvl>
+    <w:lvl w:ilvl="8" w:tplc="08090005" w:tentative="1">
+      <w:start w:val="1"/>
+      <w:numFmt w:val="bullet"/>
+      <w:lvlText w:val=""/>
+      <w:lvlJc w:val="left"/>
+      <w:pPr>
+        <w:ind w:left="6480" w:hanging="360"/>
+      </w:pPr>
+      <w:rPr>
+        <w:rFonts w:ascii="Wingdings" w:hAnsi="Wingdings" w:hint="default"/>
+      </w:rPr>
+    </w:lvl>
+  </w:abstractNum>
+  <w:num w:numId="1">
+    <w:abstractNumId w:val="0"/>
+  </w:num>
+</w:numbering>
 </file>
 
 <file path=word/styles.xml><?xml version="1.0" encoding="utf-8"?>
@@ -814,6 +1072,17 @@
       <w:shd w:val="clear" w:color="auto" w:fill="E1DFDD"/>
     </w:rPr>
   </w:style>
+  <w:style w:type="paragraph" w:styleId="ListParagraph">
+    <w:name w:val="List Paragraph"/>
+    <w:basedOn w:val="Normal"/>
+    <w:uiPriority w:val="34"/>
+    <w:qFormat/>
+    <w:rsid w:val="00015C8F"/>
+    <w:pPr>
+      <w:ind w:left="720"/>
+      <w:contextualSpacing/>
+    </w:pPr>
+  </w:style>
 </w:styles>
 </file>
 

</xml_diff>

<commit_message>
Fixed various string casting errors and undefined global vairables.
</commit_message>
<xml_diff>
--- a/FOSSA Documents/FOSSA_Notes.docx
+++ b/FOSSA Documents/FOSSA_Notes.docx
@@ -404,13 +404,16 @@
         </w:r>
       </w:hyperlink>
       <w:r>
-        <w:t xml:space="preserve"> IARU Adm</w:t>
+        <w:t xml:space="preserve"> IARU Admin council employees</w:t>
+      </w:r>
+    </w:p>
+    <w:p/>
+    <w:p>
+      <w:r>
+        <w:t>JPL standard in use by nasa.</w:t>
       </w:r>
       <w:bookmarkStart w:id="0" w:name="_GoBack"/>
       <w:bookmarkEnd w:id="0"/>
-      <w:r>
-        <w:t>in council employees</w:t>
-      </w:r>
     </w:p>
     <w:p>
       <w:pPr>
@@ -420,6 +423,9 @@
           <w:numId w:val="1"/>
         </w:numPr>
       </w:pPr>
+      <w:r>
+        <w:t>https://lars-lab.jpl.nasa.gov/JPL_Coding_Standard_C.pdf</w:t>
+      </w:r>
     </w:p>
     <w:sectPr>
       <w:pgSz w:w="11906" w:h="16838"/>
@@ -436,7 +442,7 @@
   <w:abstractNum w:abstractNumId="0" w15:restartNumberingAfterBreak="0">
     <w:nsid w:val="23EE1A83"/>
     <w:multiLevelType w:val="hybridMultilevel"/>
-    <w:tmpl w:val="A5E6F1E8"/>
+    <w:tmpl w:val="81E472DC"/>
     <w:lvl w:ilvl="0" w:tplc="08090001">
       <w:start w:val="1"/>
       <w:numFmt w:val="bullet"/>

</xml_diff>